<commit_message>
add UI & task habit detail
</commit_message>
<xml_diff>
--- a/Tasks.docx
+++ b/Tasks.docx
@@ -4,27 +4,228 @@
   <w:body>
     <w:p>
       <w:pPr>
-        <w:rPr>
-          <w:lang w:val="vi-VN"/>
-        </w:rPr>
-      </w:pPr>
-      <w:r>
+        <w:pStyle w:val="ListParagraph"/>
+        <w:numPr>
+          <w:ilvl w:val="0"/>
+          <w:numId w:val="4"/>
+        </w:numPr>
         <w:rPr>
           <w:b/>
+          <w:lang w:val="vi-VN"/>
+        </w:rPr>
+      </w:pPr>
+      <w:r>
+        <w:rPr>
+          <w:b/>
+          <w:lang w:val="vi-VN"/>
+        </w:rPr>
+        <w:t>Màn hình Habit Detail</w:t>
+      </w:r>
+      <w:r>
+        <w:rPr>
+          <w:b/>
+          <w:lang w:val="vi-VN"/>
+        </w:rPr>
+        <w:t xml:space="preserve"> </w:t>
+      </w:r>
+    </w:p>
+    <w:p>
+      <w:pPr>
+        <w:pStyle w:val="ListParagraph"/>
+        <w:numPr>
+          <w:ilvl w:val="1"/>
+          <w:numId w:val="4"/>
+        </w:numPr>
+        <w:rPr>
+          <w:lang w:val="vi-VN"/>
+        </w:rPr>
+      </w:pPr>
+      <w:r>
+        <w:rPr>
+          <w:lang w:val="vi-VN"/>
+        </w:rPr>
+        <w:t>Sau khi click vô habit ở màn hình chính sẽ vô habit detail</w:t>
+      </w:r>
+    </w:p>
+    <w:p>
+      <w:pPr>
+        <w:pStyle w:val="ListParagraph"/>
+        <w:numPr>
+          <w:ilvl w:val="1"/>
+          <w:numId w:val="4"/>
+        </w:numPr>
+        <w:rPr>
+          <w:lang w:val="vi-VN"/>
+        </w:rPr>
+      </w:pPr>
+      <w:r>
+        <w:rPr>
+          <w:lang w:val="vi-VN"/>
+        </w:rPr>
+        <w:t xml:space="preserve">Toàn bộ màu ở habit detail sẽ là màu đã chọn khi tạo </w:t>
+      </w:r>
+      <w:r>
+        <w:rPr>
+          <w:lang w:val="vi-VN"/>
+        </w:rPr>
+        <w:t>habit</w:t>
+      </w:r>
+    </w:p>
+    <w:p>
+      <w:pPr>
+        <w:pStyle w:val="ListParagraph"/>
+        <w:numPr>
+          <w:ilvl w:val="1"/>
+          <w:numId w:val="4"/>
+        </w:numPr>
+        <w:rPr>
+          <w:lang w:val="vi-VN"/>
+        </w:rPr>
+      </w:pPr>
+      <w:r>
+        <w:rPr>
+          <w:lang w:val="vi-VN"/>
+        </w:rPr>
+        <w:t>Biểu đồ có Tuần – Tháng – Năm tương tự như màn hình chính</w:t>
+      </w:r>
+    </w:p>
+    <w:p>
+      <w:pPr>
+        <w:pStyle w:val="ListParagraph"/>
+        <w:numPr>
+          <w:ilvl w:val="2"/>
+          <w:numId w:val="4"/>
+        </w:numPr>
+        <w:rPr>
+          <w:lang w:val="vi-VN"/>
+        </w:rPr>
+      </w:pPr>
+      <w:r>
+        <w:rPr>
+          <w:lang w:val="vi-VN"/>
+        </w:rPr>
+        <w:t>Thông tin lấy từ habit đó trong tuần/tháng/năm đó</w:t>
+      </w:r>
+    </w:p>
+    <w:p>
+      <w:pPr>
+        <w:pStyle w:val="ListParagraph"/>
+        <w:numPr>
+          <w:ilvl w:val="1"/>
+          <w:numId w:val="4"/>
+        </w:numPr>
+        <w:rPr>
+          <w:lang w:val="vi-VN"/>
+        </w:rPr>
+      </w:pPr>
+      <w:r>
+        <w:rPr>
+          <w:lang w:val="vi-VN"/>
+        </w:rPr>
+        <w:t>Phần bar ở trên là track của this day tương tự nút tăng giảm ở phần màn hình chính</w:t>
+      </w:r>
+    </w:p>
+    <w:p>
+      <w:pPr>
+        <w:pStyle w:val="ListParagraph"/>
+        <w:numPr>
+          <w:ilvl w:val="2"/>
+          <w:numId w:val="4"/>
+        </w:numPr>
+        <w:rPr>
+          <w:lang w:val="vi-VN"/>
+        </w:rPr>
+      </w:pPr>
+      <w:r>
+        <w:rPr>
+          <w:lang w:val="vi-VN"/>
+        </w:rPr>
+        <w:t>Nếu habit là yes/no thì show màn hình khác</w:t>
+      </w:r>
+      <w:r>
+        <w:rPr>
+          <w:lang w:val="vi-VN"/>
+        </w:rPr>
+        <w:tab/>
+        <w:t>(</w:t>
+      </w:r>
+      <w:r>
+        <w:rPr>
+          <w:b/>
+          <w:lang w:val="vi-VN"/>
+        </w:rPr>
+        <w:t>cái này a gửi sau</w:t>
+      </w:r>
+      <w:r>
+        <w:rPr>
+          <w:lang w:val="vi-VN"/>
+        </w:rPr>
+        <w:t>)</w:t>
+      </w:r>
+    </w:p>
+    <w:p>
+      <w:pPr>
+        <w:pStyle w:val="ListParagraph"/>
+        <w:numPr>
+          <w:ilvl w:val="1"/>
+          <w:numId w:val="4"/>
+        </w:numPr>
+        <w:rPr>
+          <w:lang w:val="vi-VN"/>
+        </w:rPr>
+      </w:pPr>
+      <w:r>
+        <w:rPr>
+          <w:lang w:val="vi-VN"/>
+        </w:rPr>
+        <w:t>Bar dưới:</w:t>
+      </w:r>
+    </w:p>
+    <w:p>
+      <w:pPr>
+        <w:pStyle w:val="ListParagraph"/>
+        <w:numPr>
+          <w:ilvl w:val="2"/>
+          <w:numId w:val="4"/>
+        </w:numPr>
+        <w:rPr>
+          <w:lang w:val="vi-VN"/>
+        </w:rPr>
+      </w:pPr>
+      <w:r>
+        <w:rPr>
+          <w:lang w:val="vi-VN"/>
+        </w:rPr>
+        <w:t>Button edit (ngoài cùng bên trái)</w:t>
+      </w:r>
+    </w:p>
+    <w:p>
+      <w:pPr>
+        <w:pStyle w:val="ListParagraph"/>
+        <w:numPr>
+          <w:ilvl w:val="3"/>
+          <w:numId w:val="4"/>
+        </w:numPr>
+        <w:rPr>
+          <w:lang w:val="vi-VN"/>
+        </w:rPr>
+      </w:pPr>
+      <w:r>
+        <w:rPr>
           <w:noProof/>
           <w:lang w:val="vi-VN"/>
         </w:rPr>
         <w:drawing>
-          <wp:anchor distT="0" distB="0" distL="114300" distR="114300" simplePos="0" relativeHeight="251658240" behindDoc="0" locked="0" layoutInCell="1" allowOverlap="1" wp14:anchorId="71CD333A" wp14:editId="7553E303">
+          <wp:anchor distT="0" distB="0" distL="114300" distR="114300" simplePos="0" relativeHeight="251658240" behindDoc="1" locked="0" layoutInCell="1" allowOverlap="1" wp14:anchorId="62EA1503" wp14:editId="06D9DA6F">
             <wp:simplePos x="0" y="0"/>
             <wp:positionH relativeFrom="column">
-              <wp:posOffset>3627120</wp:posOffset>
+              <wp:posOffset>5192972</wp:posOffset>
             </wp:positionH>
             <wp:positionV relativeFrom="paragraph">
-              <wp:posOffset>243840</wp:posOffset>
+              <wp:posOffset>113849</wp:posOffset>
             </wp:positionV>
-            <wp:extent cx="1731170" cy="3078480"/>
-            <wp:effectExtent l="0" t="0" r="0" b="0"/>
+            <wp:extent cx="2218234" cy="3943526"/>
+            <wp:effectExtent l="0" t="0" r="4445" b="0"/>
             <wp:wrapNone/>
             <wp:docPr id="2" name="Picture 2"/>
             <wp:cNvGraphicFramePr>
@@ -34,403 +235,7 @@
               <a:graphicData uri="http://schemas.openxmlformats.org/drawingml/2006/picture">
                 <pic:pic xmlns:pic="http://schemas.openxmlformats.org/drawingml/2006/picture">
                   <pic:nvPicPr>
-                    <pic:cNvPr id="2" name="Screen Shot 2018-10-25 at 7.02.39 AM.png"/>
-                    <pic:cNvPicPr/>
-                  </pic:nvPicPr>
-                  <pic:blipFill rotWithShape="1">
-                    <a:blip r:embed="rId5" cstate="print">
-                      <a:extLst>
-                        <a:ext uri="{28A0092B-C50C-407E-A947-70E740481C1C}">
-                          <a14:useLocalDpi xmlns:a14="http://schemas.microsoft.com/office/drawing/2010/main" val="0"/>
-                        </a:ext>
-                      </a:extLst>
-                    </a:blip>
-                    <a:srcRect t="-1" b="10"/>
-                    <a:stretch/>
-                  </pic:blipFill>
-                  <pic:spPr>
-                    <a:xfrm>
-                      <a:off x="0" y="0"/>
-                      <a:ext cx="1731170" cy="3078480"/>
-                    </a:xfrm>
-                    <a:prstGeom prst="rect">
-                      <a:avLst/>
-                    </a:prstGeom>
-                  </pic:spPr>
-                </pic:pic>
-              </a:graphicData>
-            </a:graphic>
-            <wp14:sizeRelH relativeFrom="page">
-              <wp14:pctWidth>0</wp14:pctWidth>
-            </wp14:sizeRelH>
-            <wp14:sizeRelV relativeFrom="page">
-              <wp14:pctHeight>0</wp14:pctHeight>
-            </wp14:sizeRelV>
-          </wp:anchor>
-        </w:drawing>
-      </w:r>
-      <w:r>
-        <w:rPr>
-          <w:b/>
-          <w:lang w:val="vi-VN"/>
-        </w:rPr>
-        <w:t>Màn hình Habit</w:t>
-      </w:r>
-      <w:r>
-        <w:rPr>
-          <w:lang w:val="vi-VN"/>
-        </w:rPr>
-        <w:t xml:space="preserve"> (update):</w:t>
-      </w:r>
-    </w:p>
-    <w:p>
-      <w:pPr>
-        <w:pStyle w:val="ListParagraph"/>
-        <w:numPr>
-          <w:ilvl w:val="0"/>
-          <w:numId w:val="4"/>
-        </w:numPr>
-        <w:rPr>
-          <w:lang w:val="vi-VN"/>
-        </w:rPr>
-      </w:pPr>
-      <w:r>
-        <w:rPr>
-          <w:lang w:val="vi-VN"/>
-        </w:rPr>
-        <w:t>Có thêm mũi tên điều hướng</w:t>
-      </w:r>
-    </w:p>
-    <w:p>
-      <w:pPr>
-        <w:pStyle w:val="ListParagraph"/>
-        <w:numPr>
-          <w:ilvl w:val="1"/>
-          <w:numId w:val="4"/>
-        </w:numPr>
-        <w:rPr>
-          <w:lang w:val="vi-VN"/>
-        </w:rPr>
-      </w:pPr>
-      <w:r>
-        <w:rPr>
-          <w:lang w:val="vi-VN"/>
-        </w:rPr>
-        <w:t>Ấn phải:</w:t>
-      </w:r>
-    </w:p>
-    <w:p>
-      <w:pPr>
-        <w:pStyle w:val="ListParagraph"/>
-        <w:numPr>
-          <w:ilvl w:val="2"/>
-          <w:numId w:val="4"/>
-        </w:numPr>
-        <w:rPr>
-          <w:lang w:val="vi-VN"/>
-        </w:rPr>
-      </w:pPr>
-      <w:r>
-        <w:rPr>
-          <w:lang w:val="vi-VN"/>
-        </w:rPr>
-        <w:t>Lùi về ngày hôm qua</w:t>
-      </w:r>
-    </w:p>
-    <w:p>
-      <w:pPr>
-        <w:pStyle w:val="ListParagraph"/>
-        <w:numPr>
-          <w:ilvl w:val="2"/>
-          <w:numId w:val="4"/>
-        </w:numPr>
-        <w:rPr>
-          <w:lang w:val="vi-VN"/>
-        </w:rPr>
-      </w:pPr>
-      <w:r>
-        <w:rPr>
-          <w:lang w:val="vi-VN"/>
-        </w:rPr>
-        <w:t xml:space="preserve">Lùi theo từng ngày </w:t>
-      </w:r>
-    </w:p>
-    <w:p>
-      <w:pPr>
-        <w:pStyle w:val="ListParagraph"/>
-        <w:numPr>
-          <w:ilvl w:val="2"/>
-          <w:numId w:val="4"/>
-        </w:numPr>
-        <w:rPr>
-          <w:lang w:val="vi-VN"/>
-        </w:rPr>
-      </w:pPr>
-      <w:r>
-        <w:rPr>
-          <w:lang w:val="vi-VN"/>
-        </w:rPr>
-        <w:t>Habit ứng với ngày đó</w:t>
-      </w:r>
-    </w:p>
-    <w:p>
-      <w:pPr>
-        <w:pStyle w:val="ListParagraph"/>
-        <w:numPr>
-          <w:ilvl w:val="1"/>
-          <w:numId w:val="4"/>
-        </w:numPr>
-        <w:rPr>
-          <w:lang w:val="vi-VN"/>
-        </w:rPr>
-      </w:pPr>
-      <w:r>
-        <w:rPr>
-          <w:lang w:val="vi-VN"/>
-        </w:rPr>
-        <w:t>Ấn trái:</w:t>
-      </w:r>
-    </w:p>
-    <w:p>
-      <w:pPr>
-        <w:pStyle w:val="ListParagraph"/>
-        <w:numPr>
-          <w:ilvl w:val="2"/>
-          <w:numId w:val="4"/>
-        </w:numPr>
-        <w:rPr>
-          <w:lang w:val="vi-VN"/>
-        </w:rPr>
-      </w:pPr>
-      <w:r>
-        <w:rPr>
-          <w:lang w:val="vi-VN"/>
-        </w:rPr>
-        <w:t>Ngược lại</w:t>
-      </w:r>
-    </w:p>
-    <w:p>
-      <w:pPr>
-        <w:pStyle w:val="ListParagraph"/>
-        <w:rPr>
-          <w:lang w:val="vi-VN"/>
-        </w:rPr>
-      </w:pPr>
-    </w:p>
-    <w:p>
-      <w:pPr>
-        <w:pStyle w:val="ListParagraph"/>
-        <w:rPr>
-          <w:lang w:val="vi-VN"/>
-        </w:rPr>
-      </w:pPr>
-    </w:p>
-    <w:p>
-      <w:pPr>
-        <w:pStyle w:val="ListParagraph"/>
-        <w:rPr>
-          <w:lang w:val="vi-VN"/>
-        </w:rPr>
-      </w:pPr>
-    </w:p>
-    <w:p>
-      <w:pPr>
-        <w:pStyle w:val="ListParagraph"/>
-        <w:rPr>
-          <w:lang w:val="vi-VN"/>
-        </w:rPr>
-      </w:pPr>
-    </w:p>
-    <w:p>
-      <w:pPr>
-        <w:pStyle w:val="ListParagraph"/>
-        <w:rPr>
-          <w:lang w:val="vi-VN"/>
-        </w:rPr>
-      </w:pPr>
-    </w:p>
-    <w:p>
-      <w:pPr>
-        <w:pStyle w:val="ListParagraph"/>
-        <w:rPr>
-          <w:lang w:val="vi-VN"/>
-        </w:rPr>
-      </w:pPr>
-    </w:p>
-    <w:p>
-      <w:pPr>
-        <w:pStyle w:val="ListParagraph"/>
-        <w:rPr>
-          <w:lang w:val="vi-VN"/>
-        </w:rPr>
-      </w:pPr>
-    </w:p>
-    <w:p>
-      <w:pPr>
-        <w:pStyle w:val="ListParagraph"/>
-        <w:rPr>
-          <w:lang w:val="vi-VN"/>
-        </w:rPr>
-      </w:pPr>
-    </w:p>
-    <w:p>
-      <w:pPr>
-        <w:pStyle w:val="ListParagraph"/>
-        <w:ind w:left="0"/>
-        <w:rPr>
-          <w:lang w:val="vi-VN"/>
-        </w:rPr>
-      </w:pPr>
-    </w:p>
-    <w:p>
-      <w:pPr>
-        <w:pStyle w:val="ListParagraph"/>
-        <w:ind w:left="0"/>
-        <w:rPr>
-          <w:lang w:val="vi-VN"/>
-        </w:rPr>
-      </w:pPr>
-    </w:p>
-    <w:p>
-      <w:pPr>
-        <w:pStyle w:val="ListParagraph"/>
-        <w:ind w:left="0"/>
-        <w:rPr>
-          <w:lang w:val="vi-VN"/>
-        </w:rPr>
-      </w:pPr>
-      <w:r>
-        <w:rPr>
-          <w:lang w:val="vi-VN"/>
-        </w:rPr>
-        <w:t xml:space="preserve">Màn hình </w:t>
-      </w:r>
-      <w:r>
-        <w:rPr>
-          <w:b/>
-          <w:lang w:val="vi-VN"/>
-        </w:rPr>
-        <w:t>Theo dõi thói quen</w:t>
-      </w:r>
-      <w:r>
-        <w:rPr>
-          <w:b/>
-          <w:lang w:val="vi-VN"/>
-        </w:rPr>
-        <w:t xml:space="preserve"> (new)</w:t>
-      </w:r>
-      <w:bookmarkStart w:id="0" w:name="_GoBack"/>
-      <w:bookmarkEnd w:id="0"/>
-    </w:p>
-    <w:p>
-      <w:pPr>
-        <w:pStyle w:val="ListParagraph"/>
-        <w:numPr>
-          <w:ilvl w:val="0"/>
-          <w:numId w:val="4"/>
-        </w:numPr>
-        <w:rPr>
-          <w:lang w:val="vi-VN"/>
-        </w:rPr>
-      </w:pPr>
-      <w:r>
-        <w:rPr>
-          <w:lang w:val="vi-VN"/>
-        </w:rPr>
-        <w:t>Map với số thói quen theo ngày của từng cột</w:t>
-      </w:r>
-    </w:p>
-    <w:p>
-      <w:pPr>
-        <w:pStyle w:val="ListParagraph"/>
-        <w:numPr>
-          <w:ilvl w:val="0"/>
-          <w:numId w:val="4"/>
-        </w:numPr>
-        <w:rPr>
-          <w:lang w:val="vi-VN"/>
-        </w:rPr>
-      </w:pPr>
-      <w:r>
-        <w:rPr>
-          <w:lang w:val="vi-VN"/>
-        </w:rPr>
-        <w:t>Map với tổng số thói quen của tuần/tháng/năm</w:t>
-      </w:r>
-    </w:p>
-    <w:p>
-      <w:pPr>
-        <w:pStyle w:val="ListParagraph"/>
-        <w:numPr>
-          <w:ilvl w:val="0"/>
-          <w:numId w:val="4"/>
-        </w:numPr>
-        <w:rPr>
-          <w:lang w:val="vi-VN"/>
-        </w:rPr>
-      </w:pPr>
-      <w:r>
-        <w:rPr>
-          <w:lang w:val="vi-VN"/>
-        </w:rPr>
-        <w:t>Ấn mũi tên điều hướng ở tuần này/tháng/năm</w:t>
-      </w:r>
-    </w:p>
-    <w:p>
-      <w:pPr>
-        <w:pStyle w:val="ListParagraph"/>
-        <w:numPr>
-          <w:ilvl w:val="1"/>
-          <w:numId w:val="4"/>
-        </w:numPr>
-        <w:rPr>
-          <w:lang w:val="vi-VN"/>
-        </w:rPr>
-      </w:pPr>
-      <w:r>
-        <w:rPr>
-          <w:lang w:val="vi-VN"/>
-        </w:rPr>
-        <w:t>Sẽ chuyển sáng tuần/tháng/năm kế tiếp hoặc trước đó</w:t>
-      </w:r>
-    </w:p>
-    <w:p>
-      <w:pPr>
-        <w:pStyle w:val="ListParagraph"/>
-        <w:numPr>
-          <w:ilvl w:val="2"/>
-          <w:numId w:val="4"/>
-        </w:numPr>
-        <w:rPr>
-          <w:lang w:val="vi-VN"/>
-        </w:rPr>
-      </w:pPr>
-      <w:r>
-        <w:rPr>
-          <w:noProof/>
-          <w:lang w:val="vi-VN"/>
-        </w:rPr>
-        <w:drawing>
-          <wp:anchor distT="0" distB="0" distL="114300" distR="114300" simplePos="0" relativeHeight="251659264" behindDoc="0" locked="0" layoutInCell="1" allowOverlap="1" wp14:anchorId="380C671A" wp14:editId="68B091B5">
-            <wp:simplePos x="0" y="0"/>
-            <wp:positionH relativeFrom="column">
-              <wp:posOffset>-314960</wp:posOffset>
-            </wp:positionH>
-            <wp:positionV relativeFrom="paragraph">
-              <wp:posOffset>692785</wp:posOffset>
-            </wp:positionV>
-            <wp:extent cx="1798320" cy="3065145"/>
-            <wp:effectExtent l="0" t="0" r="5080" b="0"/>
-            <wp:wrapNone/>
-            <wp:docPr id="3" name="Picture 3"/>
-            <wp:cNvGraphicFramePr>
-              <a:graphicFrameLocks xmlns:a="http://schemas.openxmlformats.org/drawingml/2006/main" noChangeAspect="1"/>
-            </wp:cNvGraphicFramePr>
-            <a:graphic xmlns:a="http://schemas.openxmlformats.org/drawingml/2006/main">
-              <a:graphicData uri="http://schemas.openxmlformats.org/drawingml/2006/picture">
-                <pic:pic xmlns:pic="http://schemas.openxmlformats.org/drawingml/2006/picture">
-                  <pic:nvPicPr>
-                    <pic:cNvPr id="3" name="Screen Shot 2018-10-25 at 7.02.50 AM.png"/>
+                    <pic:cNvPr id="2" name="HABIT DETAIL.png"/>
                     <pic:cNvPicPr/>
                   </pic:nvPicPr>
                   <pic:blipFill>
@@ -448,7 +253,7 @@
                   <pic:spPr>
                     <a:xfrm>
                       <a:off x="0" y="0"/>
-                      <a:ext cx="1798320" cy="3065145"/>
+                      <a:ext cx="2218234" cy="3943526"/>
                     </a:xfrm>
                     <a:prstGeom prst="rect">
                       <a:avLst/>
@@ -468,136 +273,217 @@
       </w:r>
       <w:r>
         <w:rPr>
-          <w:noProof/>
-          <w:lang w:val="vi-VN"/>
-        </w:rPr>
-        <w:drawing>
-          <wp:anchor distT="0" distB="0" distL="114300" distR="114300" simplePos="0" relativeHeight="251661312" behindDoc="0" locked="0" layoutInCell="1" allowOverlap="1" wp14:anchorId="10519A4B" wp14:editId="14004054">
-            <wp:simplePos x="0" y="0"/>
-            <wp:positionH relativeFrom="column">
-              <wp:posOffset>1838960</wp:posOffset>
-            </wp:positionH>
-            <wp:positionV relativeFrom="paragraph">
-              <wp:posOffset>725170</wp:posOffset>
-            </wp:positionV>
-            <wp:extent cx="1727200" cy="3002280"/>
-            <wp:effectExtent l="0" t="0" r="0" b="0"/>
-            <wp:wrapNone/>
-            <wp:docPr id="5" name="Picture 5"/>
-            <wp:cNvGraphicFramePr>
-              <a:graphicFrameLocks xmlns:a="http://schemas.openxmlformats.org/drawingml/2006/main" noChangeAspect="1"/>
-            </wp:cNvGraphicFramePr>
-            <a:graphic xmlns:a="http://schemas.openxmlformats.org/drawingml/2006/main">
-              <a:graphicData uri="http://schemas.openxmlformats.org/drawingml/2006/picture">
-                <pic:pic xmlns:pic="http://schemas.openxmlformats.org/drawingml/2006/picture">
-                  <pic:nvPicPr>
-                    <pic:cNvPr id="5" name="Screen Shot 2018-10-25 at 7.03.02 AM.png"/>
-                    <pic:cNvPicPr/>
-                  </pic:nvPicPr>
-                  <pic:blipFill>
-                    <a:blip r:embed="rId7" cstate="print">
-                      <a:extLst>
-                        <a:ext uri="{28A0092B-C50C-407E-A947-70E740481C1C}">
-                          <a14:useLocalDpi xmlns:a14="http://schemas.microsoft.com/office/drawing/2010/main" val="0"/>
-                        </a:ext>
-                      </a:extLst>
-                    </a:blip>
-                    <a:stretch>
-                      <a:fillRect/>
-                    </a:stretch>
-                  </pic:blipFill>
-                  <pic:spPr>
-                    <a:xfrm>
-                      <a:off x="0" y="0"/>
-                      <a:ext cx="1727200" cy="3002280"/>
-                    </a:xfrm>
-                    <a:prstGeom prst="rect">
-                      <a:avLst/>
-                    </a:prstGeom>
-                  </pic:spPr>
-                </pic:pic>
-              </a:graphicData>
-            </a:graphic>
-            <wp14:sizeRelH relativeFrom="page">
-              <wp14:pctWidth>0</wp14:pctWidth>
-            </wp14:sizeRelH>
-            <wp14:sizeRelV relativeFrom="page">
-              <wp14:pctHeight>0</wp14:pctHeight>
-            </wp14:sizeRelV>
-          </wp:anchor>
-        </w:drawing>
-      </w:r>
-      <w:r>
-        <w:rPr>
-          <w:noProof/>
-          <w:lang w:val="vi-VN"/>
-        </w:rPr>
-        <w:drawing>
-          <wp:anchor distT="0" distB="0" distL="114300" distR="114300" simplePos="0" relativeHeight="251660288" behindDoc="0" locked="0" layoutInCell="1" allowOverlap="1" wp14:anchorId="02DC06ED" wp14:editId="4621A693">
-            <wp:simplePos x="0" y="0"/>
-            <wp:positionH relativeFrom="column">
-              <wp:posOffset>4220210</wp:posOffset>
-            </wp:positionH>
-            <wp:positionV relativeFrom="paragraph">
-              <wp:posOffset>694690</wp:posOffset>
-            </wp:positionV>
-            <wp:extent cx="1828800" cy="3183255"/>
-            <wp:effectExtent l="0" t="0" r="0" b="4445"/>
-            <wp:wrapNone/>
-            <wp:docPr id="4" name="Picture 4"/>
-            <wp:cNvGraphicFramePr>
-              <a:graphicFrameLocks xmlns:a="http://schemas.openxmlformats.org/drawingml/2006/main" noChangeAspect="1"/>
-            </wp:cNvGraphicFramePr>
-            <a:graphic xmlns:a="http://schemas.openxmlformats.org/drawingml/2006/main">
-              <a:graphicData uri="http://schemas.openxmlformats.org/drawingml/2006/picture">
-                <pic:pic xmlns:pic="http://schemas.openxmlformats.org/drawingml/2006/picture">
-                  <pic:nvPicPr>
-                    <pic:cNvPr id="4" name="Screen Shot 2018-10-25 at 7.02.56 AM.png"/>
-                    <pic:cNvPicPr/>
-                  </pic:nvPicPr>
-                  <pic:blipFill>
-                    <a:blip r:embed="rId8" cstate="print">
-                      <a:extLst>
-                        <a:ext uri="{28A0092B-C50C-407E-A947-70E740481C1C}">
-                          <a14:useLocalDpi xmlns:a14="http://schemas.microsoft.com/office/drawing/2010/main" val="0"/>
-                        </a:ext>
-                      </a:extLst>
-                    </a:blip>
-                    <a:stretch>
-                      <a:fillRect/>
-                    </a:stretch>
-                  </pic:blipFill>
-                  <pic:spPr>
-                    <a:xfrm>
-                      <a:off x="0" y="0"/>
-                      <a:ext cx="1828800" cy="3183255"/>
-                    </a:xfrm>
-                    <a:prstGeom prst="rect">
-                      <a:avLst/>
-                    </a:prstGeom>
-                  </pic:spPr>
-                </pic:pic>
-              </a:graphicData>
-            </a:graphic>
-            <wp14:sizeRelH relativeFrom="page">
-              <wp14:pctWidth>0</wp14:pctWidth>
-            </wp14:sizeRelH>
-            <wp14:sizeRelV relativeFrom="page">
-              <wp14:pctHeight>0</wp14:pctHeight>
-            </wp14:sizeRelV>
-          </wp:anchor>
-        </w:drawing>
-      </w:r>
-      <w:r>
-        <w:rPr>
-          <w:lang w:val="vi-VN"/>
-        </w:rPr>
-        <w:t xml:space="preserve">Phải map với tổng thói quen đã tạo và tính được, list ra 2 thông số ở dưới. </w:t>
+          <w:lang w:val="vi-VN"/>
+        </w:rPr>
+        <w:t>Chức năng edit/delete habit như đã hiện thực trc đó</w:t>
+      </w:r>
+    </w:p>
+    <w:p>
+      <w:pPr>
+        <w:pStyle w:val="ListParagraph"/>
+        <w:numPr>
+          <w:ilvl w:val="2"/>
+          <w:numId w:val="4"/>
+        </w:numPr>
+        <w:rPr>
+          <w:b/>
+          <w:lang w:val="vi-VN"/>
+        </w:rPr>
+      </w:pPr>
+      <w:r>
+        <w:rPr>
+          <w:lang w:val="vi-VN"/>
+        </w:rPr>
+        <w:t xml:space="preserve">Button description </w:t>
+      </w:r>
+      <w:r>
+        <w:rPr>
+          <w:b/>
+          <w:lang w:val="vi-VN"/>
+        </w:rPr>
+        <w:t>(hiện thực sau)</w:t>
+      </w:r>
+    </w:p>
+    <w:p>
+      <w:pPr>
+        <w:pStyle w:val="ListParagraph"/>
+        <w:numPr>
+          <w:ilvl w:val="2"/>
+          <w:numId w:val="4"/>
+        </w:numPr>
+        <w:rPr>
+          <w:lang w:val="vi-VN"/>
+        </w:rPr>
+      </w:pPr>
+      <w:r>
+        <w:rPr>
+          <w:lang w:val="vi-VN"/>
+        </w:rPr>
+        <w:t>Button statistic (màn hình hiện tại)</w:t>
+      </w:r>
+    </w:p>
+    <w:p>
+      <w:pPr>
+        <w:pStyle w:val="ListParagraph"/>
+        <w:numPr>
+          <w:ilvl w:val="2"/>
+          <w:numId w:val="4"/>
+        </w:numPr>
+        <w:rPr>
+          <w:lang w:val="vi-VN"/>
+        </w:rPr>
+      </w:pPr>
+      <w:r>
+        <w:rPr>
+          <w:lang w:val="vi-VN"/>
+        </w:rPr>
+        <w:t xml:space="preserve">Button calender </w:t>
+      </w:r>
+      <w:r>
+        <w:rPr>
+          <w:b/>
+          <w:lang w:val="vi-VN"/>
+        </w:rPr>
+        <w:t>(hiện thực sau)</w:t>
+      </w:r>
+    </w:p>
+    <w:p>
+      <w:pPr>
+        <w:pStyle w:val="ListParagraph"/>
+        <w:numPr>
+          <w:ilvl w:val="2"/>
+          <w:numId w:val="4"/>
+        </w:numPr>
+        <w:rPr>
+          <w:lang w:val="vi-VN"/>
+        </w:rPr>
+      </w:pPr>
+      <w:r>
+        <w:rPr>
+          <w:lang w:val="vi-VN"/>
+        </w:rPr>
+        <w:t>Đang ở màn hình nào thì button đó k làm mờ</w:t>
+      </w:r>
+    </w:p>
+    <w:p>
+      <w:pPr>
+        <w:pStyle w:val="ListParagraph"/>
+        <w:numPr>
+          <w:ilvl w:val="3"/>
+          <w:numId w:val="4"/>
+        </w:numPr>
+        <w:rPr>
+          <w:lang w:val="vi-VN"/>
+        </w:rPr>
+      </w:pPr>
+      <w:r>
+        <w:rPr>
+          <w:lang w:val="vi-VN"/>
+        </w:rPr>
+        <w:t>Các button không được chọn làm mờ mức 40-50%</w:t>
+      </w:r>
+    </w:p>
+    <w:p>
+      <w:pPr>
+        <w:pStyle w:val="ListParagraph"/>
+        <w:numPr>
+          <w:ilvl w:val="1"/>
+          <w:numId w:val="4"/>
+        </w:numPr>
+        <w:rPr>
+          <w:lang w:val="vi-VN"/>
+        </w:rPr>
+      </w:pPr>
+      <w:r>
+        <w:rPr>
+          <w:lang w:val="vi-VN"/>
+        </w:rPr>
+        <w:t>Mục tiêu đề ra là tổng số lần phải track của habit đó tính theo:</w:t>
+      </w:r>
+    </w:p>
+    <w:p>
+      <w:pPr>
+        <w:pStyle w:val="ListParagraph"/>
+        <w:numPr>
+          <w:ilvl w:val="2"/>
+          <w:numId w:val="4"/>
+        </w:numPr>
+        <w:rPr>
+          <w:lang w:val="vi-VN"/>
+        </w:rPr>
+      </w:pPr>
+      <w:r>
+        <w:rPr>
+          <w:lang w:val="vi-VN"/>
+        </w:rPr>
+        <w:t>Tuần</w:t>
+      </w:r>
+    </w:p>
+    <w:p>
+      <w:pPr>
+        <w:pStyle w:val="ListParagraph"/>
+        <w:numPr>
+          <w:ilvl w:val="2"/>
+          <w:numId w:val="4"/>
+        </w:numPr>
+        <w:rPr>
+          <w:lang w:val="vi-VN"/>
+        </w:rPr>
+      </w:pPr>
+      <w:r>
+        <w:rPr>
+          <w:lang w:val="vi-VN"/>
+        </w:rPr>
+        <w:t>Tháng</w:t>
+      </w:r>
+    </w:p>
+    <w:p>
+      <w:pPr>
+        <w:pStyle w:val="ListParagraph"/>
+        <w:numPr>
+          <w:ilvl w:val="2"/>
+          <w:numId w:val="4"/>
+        </w:numPr>
+        <w:rPr>
+          <w:lang w:val="vi-VN"/>
+        </w:rPr>
+      </w:pPr>
+      <w:r>
+        <w:rPr>
+          <w:lang w:val="vi-VN"/>
+        </w:rPr>
+        <w:t>Năm</w:t>
+      </w:r>
+    </w:p>
+    <w:p>
+      <w:pPr>
+        <w:pStyle w:val="ListParagraph"/>
+        <w:numPr>
+          <w:ilvl w:val="2"/>
+          <w:numId w:val="4"/>
+        </w:numPr>
+        <w:rPr>
+          <w:lang w:val="vi-VN"/>
+        </w:rPr>
+      </w:pPr>
+      <w:r>
+        <w:rPr>
+          <w:lang w:val="vi-VN"/>
+        </w:rPr>
+        <w:t>Như ví dụ ở trên là 1 tuần chạy bộ 18km và đ</w:t>
+      </w:r>
+      <w:bookmarkStart w:id="0" w:name="_GoBack"/>
+      <w:bookmarkEnd w:id="0"/>
+      <w:r>
+        <w:rPr>
+          <w:lang w:val="vi-VN"/>
+        </w:rPr>
+        <w:t>ã chạy được 10km</w:t>
       </w:r>
     </w:p>
     <w:sectPr>
       <w:pgSz w:w="12240" w:h="15840"/>
-      <w:pgMar w:top="1440" w:right="1440" w:bottom="1440" w:left="1440" w:header="720" w:footer="720" w:gutter="0"/>
+      <w:pgMar w:top="432" w:right="720" w:bottom="1440" w:left="450" w:header="720" w:footer="720" w:gutter="0"/>
       <w:cols w:space="720"/>
       <w:docGrid w:linePitch="360"/>
     </w:sectPr>
@@ -826,7 +712,7 @@
       <w:lvlText w:val=""/>
       <w:lvlJc w:val="left"/>
       <w:pPr>
-        <w:ind w:left="720" w:hanging="360"/>
+        <w:ind w:left="360" w:hanging="360"/>
       </w:pPr>
       <w:rPr>
         <w:rFonts w:ascii="Symbol" w:hAnsi="Symbol" w:hint="default"/>
@@ -838,7 +724,7 @@
       <w:lvlText w:val="o"/>
       <w:lvlJc w:val="left"/>
       <w:pPr>
-        <w:ind w:left="1440" w:hanging="360"/>
+        <w:ind w:left="1080" w:hanging="360"/>
       </w:pPr>
       <w:rPr>
         <w:rFonts w:ascii="Courier New" w:hAnsi="Courier New" w:cs="Courier New" w:hint="default"/>
@@ -850,19 +736,19 @@
       <w:lvlText w:val=""/>
       <w:lvlJc w:val="left"/>
       <w:pPr>
-        <w:ind w:left="2160" w:hanging="360"/>
+        <w:ind w:left="1800" w:hanging="360"/>
       </w:pPr>
       <w:rPr>
         <w:rFonts w:ascii="Wingdings" w:hAnsi="Wingdings" w:hint="default"/>
       </w:rPr>
     </w:lvl>
-    <w:lvl w:ilvl="3" w:tplc="04090001" w:tentative="1">
+    <w:lvl w:ilvl="3" w:tplc="04090001">
       <w:start w:val="1"/>
       <w:numFmt w:val="bullet"/>
       <w:lvlText w:val=""/>
       <w:lvlJc w:val="left"/>
       <w:pPr>
-        <w:ind w:left="2880" w:hanging="360"/>
+        <w:ind w:left="2520" w:hanging="360"/>
       </w:pPr>
       <w:rPr>
         <w:rFonts w:ascii="Symbol" w:hAnsi="Symbol" w:hint="default"/>
@@ -874,7 +760,7 @@
       <w:lvlText w:val="o"/>
       <w:lvlJc w:val="left"/>
       <w:pPr>
-        <w:ind w:left="3600" w:hanging="360"/>
+        <w:ind w:left="3240" w:hanging="360"/>
       </w:pPr>
       <w:rPr>
         <w:rFonts w:ascii="Courier New" w:hAnsi="Courier New" w:cs="Courier New" w:hint="default"/>
@@ -886,7 +772,7 @@
       <w:lvlText w:val=""/>
       <w:lvlJc w:val="left"/>
       <w:pPr>
-        <w:ind w:left="4320" w:hanging="360"/>
+        <w:ind w:left="3960" w:hanging="360"/>
       </w:pPr>
       <w:rPr>
         <w:rFonts w:ascii="Wingdings" w:hAnsi="Wingdings" w:hint="default"/>
@@ -898,7 +784,7 @@
       <w:lvlText w:val=""/>
       <w:lvlJc w:val="left"/>
       <w:pPr>
-        <w:ind w:left="5040" w:hanging="360"/>
+        <w:ind w:left="4680" w:hanging="360"/>
       </w:pPr>
       <w:rPr>
         <w:rFonts w:ascii="Symbol" w:hAnsi="Symbol" w:hint="default"/>
@@ -910,7 +796,7 @@
       <w:lvlText w:val="o"/>
       <w:lvlJc w:val="left"/>
       <w:pPr>
-        <w:ind w:left="5760" w:hanging="360"/>
+        <w:ind w:left="5400" w:hanging="360"/>
       </w:pPr>
       <w:rPr>
         <w:rFonts w:ascii="Courier New" w:hAnsi="Courier New" w:cs="Courier New" w:hint="default"/>
@@ -922,7 +808,7 @@
       <w:lvlText w:val=""/>
       <w:lvlJc w:val="left"/>
       <w:pPr>
-        <w:ind w:left="6480" w:hanging="360"/>
+        <w:ind w:left="6120" w:hanging="360"/>
       </w:pPr>
       <w:rPr>
         <w:rFonts w:ascii="Wingdings" w:hAnsi="Wingdings" w:hint="default"/>
@@ -1785,4 +1671,16 @@
     </a:ext>
   </a:extLst>
 </a:theme>
+</file>
+
+<file path=customXml/item1.xml><?xml version="1.0" encoding="utf-8"?>
+<b:Sources xmlns:b="http://schemas.openxmlformats.org/officeDocument/2006/bibliography" xmlns="http://schemas.openxmlformats.org/officeDocument/2006/bibliography" SelectedStyle="/APASixthEditionOfficeOnline.xsl" StyleName="APA" Version="6"/>
+</file>
+
+<file path=customXml/itemProps1.xml><?xml version="1.0" encoding="utf-8"?>
+<ds:datastoreItem xmlns:ds="http://schemas.openxmlformats.org/officeDocument/2006/customXml" ds:itemID="{D28C942A-4831-D440-8F57-E0FC9859B20D}">
+  <ds:schemaRefs>
+    <ds:schemaRef ds:uri="http://schemas.openxmlformats.org/officeDocument/2006/bibliography"/>
+  </ds:schemaRefs>
+</ds:datastoreItem>
 </file>
</xml_diff>

<commit_message>
add task after test bug
</commit_message>
<xml_diff>
--- a/Tasks.docx
+++ b/Tasks.docx
@@ -1368,98 +1368,6 @@
     </w:p>
     <w:p>
       <w:pPr>
-        <w:pStyle w:val="ListParagraph"/>
-        <w:numPr>
-          <w:ilvl w:val="0"/>
-          <w:numId w:val="20"/>
-        </w:numPr>
-        <w:tabs>
-          <w:tab w:val="left" w:pos="3571"/>
-        </w:tabs>
-      </w:pPr>
-      <w:proofErr w:type="spellStart"/>
-      <w:r>
-        <w:t>Tăng</w:t>
-      </w:r>
-      <w:proofErr w:type="spellEnd"/>
-      <w:r>
-        <w:t xml:space="preserve"> size </w:t>
-      </w:r>
-      <w:proofErr w:type="spellStart"/>
-      <w:r>
-        <w:t>và</w:t>
-      </w:r>
-      <w:proofErr w:type="spellEnd"/>
-      <w:r>
-        <w:t xml:space="preserve"> in </w:t>
-      </w:r>
-      <w:proofErr w:type="spellStart"/>
-      <w:r>
-        <w:t>đậm</w:t>
-      </w:r>
-      <w:proofErr w:type="spellEnd"/>
-      <w:r>
-        <w:t xml:space="preserve"> </w:t>
-      </w:r>
-      <w:proofErr w:type="spellStart"/>
-      <w:r>
-        <w:t>cỡ</w:t>
-      </w:r>
-      <w:proofErr w:type="spellEnd"/>
-      <w:r>
-        <w:t xml:space="preserve"> </w:t>
-      </w:r>
-      <w:proofErr w:type="spellStart"/>
-      <w:r>
-        <w:t>chữ</w:t>
-      </w:r>
-      <w:proofErr w:type="spellEnd"/>
-      <w:r>
-        <w:t xml:space="preserve"> </w:t>
-      </w:r>
-      <w:proofErr w:type="spellStart"/>
-      <w:r>
-        <w:t>tên</w:t>
-      </w:r>
-      <w:proofErr w:type="spellEnd"/>
-      <w:r>
-        <w:t xml:space="preserve"> </w:t>
-      </w:r>
-      <w:proofErr w:type="spellStart"/>
-      <w:r>
-        <w:t>thói</w:t>
-      </w:r>
-      <w:proofErr w:type="spellEnd"/>
-      <w:r>
-        <w:t xml:space="preserve"> </w:t>
-      </w:r>
-      <w:proofErr w:type="spellStart"/>
-      <w:r>
-        <w:t>quen</w:t>
-      </w:r>
-      <w:proofErr w:type="spellEnd"/>
-      <w:r>
-        <w:t xml:space="preserve"> </w:t>
-      </w:r>
-      <w:proofErr w:type="spellStart"/>
-      <w:r>
-        <w:t>đó</w:t>
-      </w:r>
-      <w:proofErr w:type="spellEnd"/>
-      <w:r>
-        <w:t xml:space="preserve"> </w:t>
-      </w:r>
-      <w:proofErr w:type="spellStart"/>
-      <w:r>
-        <w:t>theo</w:t>
-      </w:r>
-      <w:proofErr w:type="spellEnd"/>
-      <w:r>
-        <w:t xml:space="preserve"> common</w:t>
-      </w:r>
-    </w:p>
-    <w:p>
-      <w:pPr>
         <w:tabs>
           <w:tab w:val="left" w:pos="3571"/>
         </w:tabs>
@@ -1679,26 +1587,6 @@
       <w:r>
         <w:t xml:space="preserve"> </w:t>
       </w:r>
-    </w:p>
-    <w:p>
-      <w:pPr>
-        <w:pStyle w:val="ListParagraph"/>
-        <w:numPr>
-          <w:ilvl w:val="0"/>
-          <w:numId w:val="22"/>
-        </w:numPr>
-        <w:tabs>
-          <w:tab w:val="left" w:pos="3571"/>
-        </w:tabs>
-      </w:pPr>
-    </w:p>
-    <w:p>
-      <w:pPr>
-        <w:pStyle w:val="ListParagraph"/>
-        <w:tabs>
-          <w:tab w:val="left" w:pos="9289"/>
-        </w:tabs>
-      </w:pPr>
       <w:r>
         <w:tab/>
       </w:r>
@@ -1726,39 +1614,71 @@
       </w:pPr>
       <w:proofErr w:type="spellStart"/>
       <w:r>
-        <w:t>Chữ</w:t>
-      </w:r>
-      <w:proofErr w:type="spellEnd"/>
-      <w:r>
-        <w:t xml:space="preserve"> </w:t>
-      </w:r>
-      <w:proofErr w:type="spellStart"/>
-      <w:r>
-        <w:t>Nhật</w:t>
-      </w:r>
-      <w:proofErr w:type="spellEnd"/>
-      <w:r>
-        <w:t xml:space="preserve"> </w:t>
-      </w:r>
-      <w:proofErr w:type="spellStart"/>
-      <w:r>
-        <w:t>ký</w:t>
-      </w:r>
-      <w:proofErr w:type="spellEnd"/>
-      <w:r>
-        <w:t xml:space="preserve"> </w:t>
-      </w:r>
-      <w:proofErr w:type="spellStart"/>
-      <w:r>
-        <w:t>canh</w:t>
-      </w:r>
-      <w:proofErr w:type="spellEnd"/>
-      <w:r>
-        <w:t xml:space="preserve"> </w:t>
-      </w:r>
-      <w:proofErr w:type="spellStart"/>
-      <w:r>
-        <w:t>giữa</w:t>
+        <w:t>Tùy</w:t>
+      </w:r>
+      <w:proofErr w:type="spellEnd"/>
+      <w:r>
+        <w:t xml:space="preserve"> </w:t>
+      </w:r>
+      <w:proofErr w:type="spellStart"/>
+      <w:r>
+        <w:t>chỉnh</w:t>
+      </w:r>
+      <w:proofErr w:type="spellEnd"/>
+      <w:r>
+        <w:t xml:space="preserve"> </w:t>
+      </w:r>
+      <w:proofErr w:type="spellStart"/>
+      <w:r>
+        <w:t>lại</w:t>
+      </w:r>
+      <w:proofErr w:type="spellEnd"/>
+      <w:r>
+        <w:t xml:space="preserve"> button note </w:t>
+      </w:r>
+      <w:proofErr w:type="spellStart"/>
+      <w:r>
+        <w:t>xem</w:t>
+      </w:r>
+      <w:proofErr w:type="spellEnd"/>
+      <w:r>
+        <w:t xml:space="preserve"> </w:t>
+      </w:r>
+      <w:proofErr w:type="spellStart"/>
+      <w:r>
+        <w:t>đặt</w:t>
+      </w:r>
+      <w:proofErr w:type="spellEnd"/>
+      <w:r>
+        <w:t xml:space="preserve"> ở </w:t>
+      </w:r>
+      <w:proofErr w:type="spellStart"/>
+      <w:r>
+        <w:t>đâu</w:t>
+      </w:r>
+      <w:proofErr w:type="spellEnd"/>
+      <w:r>
+        <w:t xml:space="preserve"> </w:t>
+      </w:r>
+      <w:proofErr w:type="spellStart"/>
+      <w:r>
+        <w:t>thì</w:t>
+      </w:r>
+      <w:proofErr w:type="spellEnd"/>
+      <w:r>
+        <w:t xml:space="preserve"> </w:t>
+      </w:r>
+      <w:proofErr w:type="spellStart"/>
+      <w:r>
+        <w:t>hợp</w:t>
+      </w:r>
+      <w:proofErr w:type="spellEnd"/>
+      <w:r>
+        <w:t xml:space="preserve"> </w:t>
+      </w:r>
+      <w:proofErr w:type="spellStart"/>
+      <w:r>
+        <w:t>lý</w:t>
       </w:r>
       <w:proofErr w:type="spellEnd"/>
     </w:p>
@@ -1772,116 +1692,37 @@
       </w:pPr>
       <w:proofErr w:type="spellStart"/>
       <w:r>
-        <w:t>Tùy</w:t>
-      </w:r>
-      <w:proofErr w:type="spellEnd"/>
-      <w:r>
-        <w:t xml:space="preserve"> </w:t>
-      </w:r>
-      <w:proofErr w:type="spellStart"/>
-      <w:r>
-        <w:t>chỉnh</w:t>
-      </w:r>
-      <w:proofErr w:type="spellEnd"/>
-      <w:r>
-        <w:t xml:space="preserve"> </w:t>
-      </w:r>
-      <w:proofErr w:type="spellStart"/>
-      <w:r>
-        <w:t>lại</w:t>
-      </w:r>
-      <w:proofErr w:type="spellEnd"/>
-      <w:r>
-        <w:t xml:space="preserve"> button note </w:t>
-      </w:r>
-      <w:proofErr w:type="spellStart"/>
-      <w:r>
-        <w:t>xem</w:t>
-      </w:r>
-      <w:proofErr w:type="spellEnd"/>
-      <w:r>
-        <w:t xml:space="preserve"> </w:t>
-      </w:r>
-      <w:proofErr w:type="spellStart"/>
-      <w:r>
-        <w:t>đặt</w:t>
-      </w:r>
-      <w:proofErr w:type="spellEnd"/>
-      <w:r>
-        <w:t xml:space="preserve"> ở </w:t>
-      </w:r>
-      <w:proofErr w:type="spellStart"/>
-      <w:r>
-        <w:t>đâu</w:t>
-      </w:r>
-      <w:proofErr w:type="spellEnd"/>
-      <w:r>
-        <w:t xml:space="preserve"> </w:t>
-      </w:r>
-      <w:proofErr w:type="spellStart"/>
-      <w:r>
-        <w:t>thì</w:t>
-      </w:r>
-      <w:proofErr w:type="spellEnd"/>
-      <w:r>
-        <w:t xml:space="preserve"> </w:t>
-      </w:r>
-      <w:proofErr w:type="spellStart"/>
-      <w:r>
-        <w:t>hợp</w:t>
-      </w:r>
-      <w:proofErr w:type="spellEnd"/>
-      <w:r>
-        <w:t xml:space="preserve"> </w:t>
-      </w:r>
-      <w:proofErr w:type="spellStart"/>
-      <w:r>
-        <w:t>lý</w:t>
-      </w:r>
-      <w:proofErr w:type="spellEnd"/>
+        <w:t>Giữ</w:t>
+      </w:r>
+      <w:proofErr w:type="spellEnd"/>
+      <w:r>
+        <w:t xml:space="preserve"> </w:t>
+      </w:r>
+      <w:proofErr w:type="spellStart"/>
+      <w:r>
+        <w:t>nguyên</w:t>
+      </w:r>
+      <w:proofErr w:type="spellEnd"/>
+      <w:r>
+        <w:t xml:space="preserve"> </w:t>
+      </w:r>
+      <w:proofErr w:type="spellStart"/>
+      <w:r>
+        <w:t>thanh</w:t>
+      </w:r>
+      <w:proofErr w:type="spellEnd"/>
+      <w:r>
+        <w:t xml:space="preserve"> bar </w:t>
+      </w:r>
+      <w:proofErr w:type="spellStart"/>
+      <w:r>
+        <w:t>của</w:t>
+      </w:r>
+      <w:proofErr w:type="spellEnd"/>
+      <w:r>
+        <w:t xml:space="preserve"> habit detail</w:t>
+      </w:r>
     </w:p>
-    <w:p>
-      <w:pPr>
-        <w:pStyle w:val="ListParagraph"/>
-        <w:numPr>
-          <w:ilvl w:val="0"/>
-          <w:numId w:val="26"/>
-        </w:numPr>
-      </w:pPr>
-      <w:proofErr w:type="spellStart"/>
-      <w:r>
-        <w:t>Giữ</w:t>
-      </w:r>
-      <w:proofErr w:type="spellEnd"/>
-      <w:r>
-        <w:t xml:space="preserve"> </w:t>
-      </w:r>
-      <w:proofErr w:type="spellStart"/>
-      <w:r>
-        <w:t>nguyên</w:t>
-      </w:r>
-      <w:proofErr w:type="spellEnd"/>
-      <w:r>
-        <w:t xml:space="preserve"> </w:t>
-      </w:r>
-      <w:proofErr w:type="spellStart"/>
-      <w:r>
-        <w:t>thanh</w:t>
-      </w:r>
-      <w:proofErr w:type="spellEnd"/>
-      <w:r>
-        <w:t xml:space="preserve"> bar </w:t>
-      </w:r>
-      <w:proofErr w:type="spellStart"/>
-      <w:r>
-        <w:t>của</w:t>
-      </w:r>
-      <w:proofErr w:type="spellEnd"/>
-      <w:r>
-        <w:t xml:space="preserve"> habit detail</w:t>
-      </w:r>
-    </w:p>
-    <w:p/>
     <w:p>
       <w:pPr>
         <w:rPr>
@@ -2013,13 +1854,193 @@
       </w:r>
       <w:proofErr w:type="spellEnd"/>
       <w:r>
-        <w:t xml:space="preserve"> sai</w:t>
-      </w:r>
-      <w:bookmarkStart w:id="0" w:name="_GoBack"/>
-      <w:bookmarkEnd w:id="0"/>
+        <w:t xml:space="preserve"> </w:t>
+      </w:r>
+      <w:proofErr w:type="spellStart"/>
+      <w:r>
+        <w:t>sai</w:t>
+      </w:r>
+      <w:proofErr w:type="spellEnd"/>
+      <w:r>
+        <w:t xml:space="preserve"> (</w:t>
+      </w:r>
+      <w:proofErr w:type="spellStart"/>
+      <w:r>
+        <w:t>anh</w:t>
+      </w:r>
+      <w:proofErr w:type="spellEnd"/>
+      <w:r>
+        <w:t xml:space="preserve"> </w:t>
+      </w:r>
+      <w:proofErr w:type="spellStart"/>
+      <w:r>
+        <w:t>tăng</w:t>
+      </w:r>
+      <w:proofErr w:type="spellEnd"/>
+      <w:r>
+        <w:t xml:space="preserve"> </w:t>
+      </w:r>
+      <w:proofErr w:type="spellStart"/>
+      <w:r>
+        <w:t>ngày</w:t>
+      </w:r>
+      <w:proofErr w:type="spellEnd"/>
+      <w:r>
+        <w:t xml:space="preserve"> </w:t>
+      </w:r>
+      <w:proofErr w:type="spellStart"/>
+      <w:r>
+        <w:t>sử</w:t>
+      </w:r>
+      <w:proofErr w:type="spellEnd"/>
+      <w:r>
+        <w:t xml:space="preserve"> </w:t>
+      </w:r>
+      <w:proofErr w:type="spellStart"/>
+      <w:r>
+        <w:t>dụng</w:t>
+      </w:r>
+      <w:proofErr w:type="spellEnd"/>
+      <w:r>
+        <w:t xml:space="preserve"> </w:t>
+      </w:r>
+      <w:proofErr w:type="spellStart"/>
+      <w:r>
+        <w:t>và</w:t>
+      </w:r>
+      <w:proofErr w:type="spellEnd"/>
+      <w:r>
+        <w:t xml:space="preserve"> </w:t>
+      </w:r>
+      <w:proofErr w:type="spellStart"/>
+      <w:r>
+        <w:t>tăng</w:t>
+      </w:r>
+      <w:proofErr w:type="spellEnd"/>
+      <w:r>
+        <w:t xml:space="preserve"> </w:t>
+      </w:r>
+      <w:proofErr w:type="spellStart"/>
+      <w:r>
+        <w:t>ngày</w:t>
+      </w:r>
+      <w:proofErr w:type="spellEnd"/>
+      <w:r>
+        <w:t xml:space="preserve"> track ở </w:t>
+      </w:r>
+      <w:proofErr w:type="spellStart"/>
+      <w:r>
+        <w:t>trong</w:t>
+      </w:r>
+      <w:proofErr w:type="spellEnd"/>
+      <w:r>
+        <w:t xml:space="preserve"> </w:t>
+      </w:r>
+      <w:proofErr w:type="spellStart"/>
+      <w:r>
+        <w:t>db</w:t>
+      </w:r>
+      <w:proofErr w:type="spellEnd"/>
+      <w:r>
+        <w:t xml:space="preserve"> </w:t>
+      </w:r>
+      <w:proofErr w:type="spellStart"/>
+      <w:r>
+        <w:t>lên</w:t>
+      </w:r>
+      <w:proofErr w:type="spellEnd"/>
+      <w:r>
+        <w:t xml:space="preserve"> </w:t>
+      </w:r>
+      <w:proofErr w:type="spellStart"/>
+      <w:r>
+        <w:t>trên</w:t>
+      </w:r>
+      <w:proofErr w:type="spellEnd"/>
+      <w:r>
+        <w:t xml:space="preserve"> 30 </w:t>
+      </w:r>
+      <w:proofErr w:type="spellStart"/>
+      <w:r>
+        <w:t>lần</w:t>
+      </w:r>
+      <w:proofErr w:type="spellEnd"/>
+      <w:r>
+        <w:t xml:space="preserve"> </w:t>
+      </w:r>
+      <w:proofErr w:type="spellStart"/>
+      <w:r>
+        <w:t>rồi</w:t>
+      </w:r>
+      <w:proofErr w:type="spellEnd"/>
+      <w:r>
+        <w:t xml:space="preserve"> </w:t>
+      </w:r>
+      <w:proofErr w:type="spellStart"/>
+      <w:r>
+        <w:t>mà</w:t>
+      </w:r>
+      <w:proofErr w:type="spellEnd"/>
+      <w:r>
+        <w:t xml:space="preserve"> </w:t>
+      </w:r>
+      <w:proofErr w:type="spellStart"/>
+      <w:r>
+        <w:t>vẫn</w:t>
+      </w:r>
+      <w:proofErr w:type="spellEnd"/>
+      <w:r>
+        <w:t xml:space="preserve"> </w:t>
+      </w:r>
+      <w:proofErr w:type="spellStart"/>
+      <w:r>
+        <w:t>chưa</w:t>
+      </w:r>
+      <w:proofErr w:type="spellEnd"/>
+      <w:r>
+        <w:t xml:space="preserve"> </w:t>
+      </w:r>
+      <w:proofErr w:type="spellStart"/>
+      <w:r>
+        <w:t>đề</w:t>
+      </w:r>
+      <w:proofErr w:type="spellEnd"/>
+      <w:r>
+        <w:t xml:space="preserve"> </w:t>
+      </w:r>
+      <w:proofErr w:type="spellStart"/>
+      <w:r>
+        <w:t>xuất</w:t>
+      </w:r>
+      <w:proofErr w:type="spellEnd"/>
+      <w:r>
+        <w:t xml:space="preserve"> sang </w:t>
+      </w:r>
+      <w:proofErr w:type="spellStart"/>
+      <w:r>
+        <w:t>loại</w:t>
+      </w:r>
+      <w:proofErr w:type="spellEnd"/>
+      <w:r>
+        <w:t xml:space="preserve"> </w:t>
+      </w:r>
+      <w:proofErr w:type="spellStart"/>
+      <w:r>
+        <w:t>trung</w:t>
+      </w:r>
+      <w:proofErr w:type="spellEnd"/>
+      <w:r>
+        <w:t xml:space="preserve"> </w:t>
+      </w:r>
+      <w:proofErr w:type="spellStart"/>
+      <w:r>
+        <w:t>bình</w:t>
+      </w:r>
+      <w:proofErr w:type="spellEnd"/>
+      <w:r>
+        <w:t>)</w:t>
+      </w:r>
     </w:p>
-    <w:p/>
-    <w:p/>
     <w:p>
       <w:pPr>
         <w:rPr>
@@ -2148,6 +2169,273 @@
         <w:t>nữa</w:t>
       </w:r>
       <w:proofErr w:type="spellEnd"/>
+      <w:r>
+        <w:t xml:space="preserve"> (</w:t>
+      </w:r>
+      <w:proofErr w:type="spellStart"/>
+      <w:r>
+        <w:t>khi</w:t>
+      </w:r>
+      <w:proofErr w:type="spellEnd"/>
+      <w:r>
+        <w:t xml:space="preserve"> </w:t>
+      </w:r>
+      <w:proofErr w:type="spellStart"/>
+      <w:r>
+        <w:t>tạo</w:t>
+      </w:r>
+      <w:proofErr w:type="spellEnd"/>
+      <w:r>
+        <w:t xml:space="preserve"> </w:t>
+      </w:r>
+      <w:proofErr w:type="spellStart"/>
+      <w:r>
+        <w:t>một</w:t>
+      </w:r>
+      <w:proofErr w:type="spellEnd"/>
+      <w:r>
+        <w:t xml:space="preserve"> </w:t>
+      </w:r>
+      <w:proofErr w:type="spellStart"/>
+      <w:r>
+        <w:t>thói</w:t>
+      </w:r>
+      <w:proofErr w:type="spellEnd"/>
+      <w:r>
+        <w:t xml:space="preserve"> </w:t>
+      </w:r>
+      <w:proofErr w:type="spellStart"/>
+      <w:r>
+        <w:t>quen</w:t>
+      </w:r>
+      <w:proofErr w:type="spellEnd"/>
+      <w:r>
+        <w:t xml:space="preserve"> </w:t>
+      </w:r>
+      <w:proofErr w:type="spellStart"/>
+      <w:r>
+        <w:t>mới</w:t>
+      </w:r>
+      <w:proofErr w:type="spellEnd"/>
+      <w:r>
+        <w:t xml:space="preserve"> </w:t>
+      </w:r>
+      <w:proofErr w:type="spellStart"/>
+      <w:r>
+        <w:t>chưa</w:t>
+      </w:r>
+      <w:proofErr w:type="spellEnd"/>
+      <w:r>
+        <w:t xml:space="preserve"> </w:t>
+      </w:r>
+      <w:proofErr w:type="spellStart"/>
+      <w:r>
+        <w:t>có</w:t>
+      </w:r>
+      <w:proofErr w:type="spellEnd"/>
+      <w:r>
+        <w:t xml:space="preserve"> </w:t>
+      </w:r>
+      <w:proofErr w:type="spellStart"/>
+      <w:r>
+        <w:t>trong</w:t>
+      </w:r>
+      <w:proofErr w:type="spellEnd"/>
+      <w:r>
+        <w:t xml:space="preserve"> </w:t>
+      </w:r>
+      <w:proofErr w:type="spellStart"/>
+      <w:r>
+        <w:t>sugguest</w:t>
+      </w:r>
+      <w:proofErr w:type="spellEnd"/>
+      <w:r>
+        <w:t xml:space="preserve"> </w:t>
+      </w:r>
+      <w:proofErr w:type="spellStart"/>
+      <w:r>
+        <w:t>phải</w:t>
+      </w:r>
+      <w:proofErr w:type="spellEnd"/>
+      <w:r>
+        <w:t xml:space="preserve"> </w:t>
+      </w:r>
+      <w:proofErr w:type="spellStart"/>
+      <w:r>
+        <w:t>thêm</w:t>
+      </w:r>
+      <w:proofErr w:type="spellEnd"/>
+      <w:r>
+        <w:t xml:space="preserve"> </w:t>
+      </w:r>
+      <w:proofErr w:type="spellStart"/>
+      <w:r>
+        <w:t>vào</w:t>
+      </w:r>
+      <w:proofErr w:type="spellEnd"/>
+      <w:r>
+        <w:t xml:space="preserve"> </w:t>
+      </w:r>
+      <w:proofErr w:type="spellStart"/>
+      <w:r>
+        <w:t>db</w:t>
+      </w:r>
+      <w:proofErr w:type="spellEnd"/>
+      <w:r>
+        <w:t xml:space="preserve">, </w:t>
+      </w:r>
+      <w:proofErr w:type="spellStart"/>
+      <w:r>
+        <w:t>nếu</w:t>
+      </w:r>
+      <w:proofErr w:type="spellEnd"/>
+      <w:r>
+        <w:t xml:space="preserve"> </w:t>
+      </w:r>
+      <w:proofErr w:type="spellStart"/>
+      <w:r>
+        <w:t>thói</w:t>
+      </w:r>
+      <w:proofErr w:type="spellEnd"/>
+      <w:r>
+        <w:t xml:space="preserve"> </w:t>
+      </w:r>
+      <w:proofErr w:type="spellStart"/>
+      <w:r>
+        <w:t>quen</w:t>
+      </w:r>
+      <w:proofErr w:type="spellEnd"/>
+      <w:r>
+        <w:t xml:space="preserve"> </w:t>
+      </w:r>
+      <w:proofErr w:type="spellStart"/>
+      <w:r>
+        <w:t>đó</w:t>
+      </w:r>
+      <w:proofErr w:type="spellEnd"/>
+      <w:r>
+        <w:t xml:space="preserve"> </w:t>
+      </w:r>
+      <w:proofErr w:type="spellStart"/>
+      <w:r>
+        <w:t>có</w:t>
+      </w:r>
+      <w:proofErr w:type="spellEnd"/>
+      <w:r>
+        <w:t xml:space="preserve"> </w:t>
+      </w:r>
+      <w:proofErr w:type="spellStart"/>
+      <w:r>
+        <w:t>trong</w:t>
+      </w:r>
+      <w:proofErr w:type="spellEnd"/>
+      <w:r>
+        <w:t xml:space="preserve"> </w:t>
+      </w:r>
+      <w:proofErr w:type="spellStart"/>
+      <w:r>
+        <w:t>db</w:t>
+      </w:r>
+      <w:proofErr w:type="spellEnd"/>
+      <w:r>
+        <w:t xml:space="preserve"> </w:t>
+      </w:r>
+      <w:proofErr w:type="spellStart"/>
+      <w:r>
+        <w:t>rồi</w:t>
+      </w:r>
+      <w:proofErr w:type="spellEnd"/>
+      <w:r>
+        <w:t xml:space="preserve"> </w:t>
+      </w:r>
+      <w:proofErr w:type="spellStart"/>
+      <w:r>
+        <w:t>phải</w:t>
+      </w:r>
+      <w:proofErr w:type="spellEnd"/>
+      <w:r>
+        <w:t xml:space="preserve"> </w:t>
+      </w:r>
+      <w:proofErr w:type="spellStart"/>
+      <w:r>
+        <w:t>cộng</w:t>
+      </w:r>
+      <w:proofErr w:type="spellEnd"/>
+      <w:r>
+        <w:t xml:space="preserve"> </w:t>
+      </w:r>
+      <w:proofErr w:type="spellStart"/>
+      <w:r>
+        <w:t>lên</w:t>
+      </w:r>
+      <w:proofErr w:type="spellEnd"/>
+      <w:r>
+        <w:t xml:space="preserve"> </w:t>
+      </w:r>
+      <w:proofErr w:type="spellStart"/>
+      <w:r>
+        <w:t>là</w:t>
+      </w:r>
+      <w:proofErr w:type="spellEnd"/>
+      <w:r>
+        <w:t xml:space="preserve"> </w:t>
+      </w:r>
+      <w:proofErr w:type="spellStart"/>
+      <w:r>
+        <w:t>thêm</w:t>
+      </w:r>
+      <w:proofErr w:type="spellEnd"/>
+      <w:r>
+        <w:t xml:space="preserve"> </w:t>
+      </w:r>
+      <w:proofErr w:type="spellStart"/>
+      <w:r>
+        <w:t>một</w:t>
+      </w:r>
+      <w:proofErr w:type="spellEnd"/>
+      <w:r>
+        <w:t xml:space="preserve"> </w:t>
+      </w:r>
+      <w:proofErr w:type="spellStart"/>
+      <w:r>
+        <w:t>người</w:t>
+      </w:r>
+      <w:proofErr w:type="spellEnd"/>
+      <w:r>
+        <w:t xml:space="preserve"> </w:t>
+      </w:r>
+      <w:proofErr w:type="spellStart"/>
+      <w:r>
+        <w:t>chọn</w:t>
+      </w:r>
+      <w:proofErr w:type="spellEnd"/>
+      <w:r>
+        <w:t xml:space="preserve"> </w:t>
+      </w:r>
+      <w:proofErr w:type="spellStart"/>
+      <w:r>
+        <w:t>thói</w:t>
+      </w:r>
+      <w:proofErr w:type="spellEnd"/>
+      <w:r>
+        <w:t xml:space="preserve"> </w:t>
+      </w:r>
+      <w:proofErr w:type="spellStart"/>
+      <w:r>
+        <w:t>quen</w:t>
+      </w:r>
+      <w:proofErr w:type="spellEnd"/>
+      <w:r>
+        <w:t xml:space="preserve"> </w:t>
+      </w:r>
+      <w:proofErr w:type="spellStart"/>
+      <w:r>
+        <w:t>đó</w:t>
+      </w:r>
+      <w:proofErr w:type="spellEnd"/>
+      <w:r>
+        <w:t>)</w:t>
+      </w:r>
     </w:p>
     <w:p>
       <w:pPr>
@@ -2175,7 +2463,12 @@
       </w:r>
       <w:proofErr w:type="spellStart"/>
       <w:r>
-        <w:t>không</w:t>
+        <w:t>k</w:t>
+      </w:r>
+      <w:bookmarkStart w:id="0" w:name="_GoBack"/>
+      <w:bookmarkEnd w:id="0"/>
+      <w:r>
+        <w:t>hông</w:t>
       </w:r>
       <w:proofErr w:type="spellEnd"/>
       <w:r>

</xml_diff>